<commit_message>
Finalized Week 3 Report
</commit_message>
<xml_diff>
--- a/Reports/Week 3 - Creaking Grounds.docx
+++ b/Reports/Week 3 - Creaking Grounds.docx
@@ -17,25 +17,13 @@
         <w:jc w:val="center"/>
       </w:pPr>
       <w:r>
-        <w:t xml:space="preserve">Week </w:t>
-      </w:r>
-      <w:r>
-        <w:t>3</w:t>
-      </w:r>
-      <w:r>
-        <w:t xml:space="preserve"> – </w:t>
+        <w:t xml:space="preserve">Week 3 – </w:t>
       </w:r>
       <w:r>
         <w:t>October</w:t>
       </w:r>
       <w:r>
-        <w:t xml:space="preserve"> </w:t>
-      </w:r>
-      <w:r>
-        <w:t>8</w:t>
-      </w:r>
-      <w:r>
-        <w:t>, 2015</w:t>
+        <w:t xml:space="preserve"> 8, 2015</w:t>
       </w:r>
     </w:p>
     <w:p/>
@@ -58,10 +46,7 @@
         <w:t>.</w:t>
       </w:r>
     </w:p>
-    <w:p>
-      <w:bookmarkStart w:id="0" w:name="_GoBack"/>
-      <w:bookmarkEnd w:id="0"/>
-    </w:p>
+    <w:p/>
     <w:p>
       <w:pPr>
         <w:pStyle w:val="Heading3"/>
@@ -121,13 +106,7 @@
               <w:rPr>
                 <w:color w:val="FF0000"/>
               </w:rPr>
-              <w:t xml:space="preserve">[Estimated: </w:t>
-            </w:r>
-            <w:r>
-              <w:rPr>
-                <w:color w:val="FF0000"/>
-              </w:rPr>
-              <w:t>3</w:t>
+              <w:t>[Estimated: 3</w:t>
             </w:r>
             <w:r>
               <w:rPr>
@@ -163,13 +142,7 @@
               <w:rPr>
                 <w:color w:val="FF0000"/>
               </w:rPr>
-              <w:t xml:space="preserve">[Estimated: </w:t>
-            </w:r>
-            <w:r>
-              <w:rPr>
-                <w:color w:val="FF0000"/>
-              </w:rPr>
-              <w:t>2</w:t>
+              <w:t>[Estimated: 2</w:t>
             </w:r>
             <w:r>
               <w:rPr>
@@ -225,13 +198,7 @@
               <w:rPr>
                 <w:color w:val="FF0000"/>
               </w:rPr>
-              <w:t xml:space="preserve">[Estimated: </w:t>
-            </w:r>
-            <w:r>
-              <w:rPr>
-                <w:color w:val="FF0000"/>
-              </w:rPr>
-              <w:t>0.5</w:t>
+              <w:t>[Estimated: 0.5</w:t>
             </w:r>
             <w:r>
               <w:rPr>
@@ -243,7 +210,13 @@
               <w:rPr>
                 <w:color w:val="FF0000"/>
               </w:rPr>
-              <w:t xml:space="preserve">___ </w:t>
+              <w:t>2</w:t>
+            </w:r>
+            <w:r>
+              <w:rPr>
+                <w:color w:val="FF0000"/>
+              </w:rPr>
+              <w:t xml:space="preserve"> </w:t>
             </w:r>
             <w:r>
               <w:rPr>
@@ -273,7 +246,7 @@
               <w:rPr>
                 <w:color w:val="FF0000"/>
               </w:rPr>
-              <w:t>____</w:t>
+              <w:t>2</w:t>
             </w:r>
             <w:r>
               <w:rPr>
@@ -285,7 +258,7 @@
               <w:rPr>
                 <w:color w:val="FF0000"/>
               </w:rPr>
-              <w:t>____</w:t>
+              <w:t>2</w:t>
             </w:r>
             <w:r>
               <w:rPr>
@@ -315,7 +288,7 @@
               <w:rPr>
                 <w:color w:val="FF0000"/>
               </w:rPr>
-              <w:t>___</w:t>
+              <w:t>1</w:t>
             </w:r>
             <w:r>
               <w:rPr>
@@ -327,7 +300,7 @@
               <w:rPr>
                 <w:color w:val="FF0000"/>
               </w:rPr>
-              <w:t>___</w:t>
+              <w:t>1</w:t>
             </w:r>
             <w:r>
               <w:rPr>
@@ -382,7 +355,7 @@
               <w:rPr>
                 <w:color w:val="FF0000"/>
               </w:rPr>
-              <w:t>___</w:t>
+              <w:t>3</w:t>
             </w:r>
             <w:r>
               <w:rPr>
@@ -394,7 +367,7 @@
               <w:rPr>
                 <w:color w:val="FF0000"/>
               </w:rPr>
-              <w:t>____</w:t>
+              <w:t>1</w:t>
             </w:r>
             <w:r>
               <w:rPr>
@@ -424,7 +397,7 @@
               <w:rPr>
                 <w:color w:val="FF0000"/>
               </w:rPr>
-              <w:t>____</w:t>
+              <w:t>3</w:t>
             </w:r>
             <w:r>
               <w:rPr>
@@ -436,7 +409,7 @@
               <w:rPr>
                 <w:color w:val="FF0000"/>
               </w:rPr>
-              <w:t>____</w:t>
+              <w:t>1.5</w:t>
             </w:r>
             <w:r>
               <w:rPr>
@@ -480,7 +453,13 @@
               <w:rPr>
                 <w:color w:val="FF0000"/>
               </w:rPr>
-              <w:t>[Estimated: 2</w:t>
+              <w:t xml:space="preserve">[Estimated: </w:t>
+            </w:r>
+            <w:r>
+              <w:rPr>
+                <w:color w:val="FF0000"/>
+              </w:rPr>
+              <w:t>3</w:t>
             </w:r>
             <w:r>
               <w:rPr>
@@ -492,7 +471,7 @@
               <w:rPr>
                 <w:color w:val="FF0000"/>
               </w:rPr>
-              <w:t>3</w:t>
+              <w:t>2</w:t>
             </w:r>
             <w:r>
               <w:rPr>
@@ -516,25 +495,19 @@
               <w:rPr>
                 <w:color w:val="FF0000"/>
               </w:rPr>
-              <w:t xml:space="preserve">[Estimated: </w:t>
+              <w:t>[Estimated: 8</w:t>
+            </w:r>
+            <w:r>
+              <w:rPr>
+                <w:color w:val="FF0000"/>
+              </w:rPr>
+              <w:t xml:space="preserve"> hours | Actual: </w:t>
             </w:r>
             <w:r>
               <w:rPr>
                 <w:color w:val="FF0000"/>
               </w:rPr>
               <w:t>8</w:t>
-            </w:r>
-            <w:r>
-              <w:rPr>
-                <w:color w:val="FF0000"/>
-              </w:rPr>
-              <w:t xml:space="preserve"> hours | Actual: </w:t>
-            </w:r>
-            <w:r>
-              <w:rPr>
-                <w:color w:val="FF0000"/>
-              </w:rPr>
-              <w:t>10</w:t>
             </w:r>
             <w:r>
               <w:rPr>
@@ -564,7 +537,7 @@
               <w:rPr>
                 <w:color w:val="FF0000"/>
               </w:rPr>
-              <w:t>2</w:t>
+              <w:t>1</w:t>
             </w:r>
             <w:r>
               <w:rPr>
@@ -576,7 +549,7 @@
               <w:rPr>
                 <w:color w:val="FF0000"/>
               </w:rPr>
-              <w:t>___</w:t>
+              <w:t>0.5</w:t>
             </w:r>
             <w:r>
               <w:rPr>
@@ -594,13 +567,7 @@
               </w:numPr>
             </w:pPr>
             <w:r>
-              <w:t xml:space="preserve">Find another furniture pack that can aid in building mansion (WITH </w:t>
-            </w:r>
-            <w:r>
-              <w:t>Andrew</w:t>
-            </w:r>
-            <w:r>
-              <w:t xml:space="preserve">) </w:t>
+              <w:t xml:space="preserve">Find another furniture pack that can aid in building mansion (WITH Andrew) </w:t>
             </w:r>
             <w:r>
               <w:rPr>
@@ -666,8 +633,45 @@
         <w:jc w:val="center"/>
       </w:pPr>
       <w:r>
-        <w:t>_</w:t>
+        <w:pict>
+          <v:shapetype id="_x0000_t75" coordsize="21600,21600" o:spt="75" o:preferrelative="t" path="m@4@5l@4@11@9@11@9@5xe" filled="f" stroked="f">
+            <v:stroke joinstyle="miter"/>
+            <v:formulas>
+              <v:f eqn="if lineDrawn pixelLineWidth 0"/>
+              <v:f eqn="sum @0 1 0"/>
+              <v:f eqn="sum 0 0 @1"/>
+              <v:f eqn="prod @2 1 2"/>
+              <v:f eqn="prod @3 21600 pixelWidth"/>
+              <v:f eqn="prod @3 21600 pixelHeight"/>
+              <v:f eqn="sum @0 0 1"/>
+              <v:f eqn="prod @6 1 2"/>
+              <v:f eqn="prod @7 21600 pixelWidth"/>
+              <v:f eqn="sum @8 21600 0"/>
+              <v:f eqn="prod @7 21600 pixelHeight"/>
+              <v:f eqn="sum @10 21600 0"/>
+            </v:formulas>
+            <v:path o:extrusionok="f" gradientshapeok="t" o:connecttype="rect"/>
+            <o:lock v:ext="edit" aspectratio="t"/>
+          </v:shapetype>
+          <v:shape id="_x0000_i1025" type="#_x0000_t75" style="width:467.7pt;height:248.55pt">
+            <v:imagedata r:id="rId6" o:title="Capture"/>
+          </v:shape>
+        </w:pict>
       </w:r>
+    </w:p>
+    <w:p>
+      <w:pPr>
+        <w:jc w:val="center"/>
+      </w:pPr>
+      <w:r>
+        <w:pict>
+          <v:shape id="_x0000_i1026" type="#_x0000_t75" style="width:172.15pt;height:264.85pt">
+            <v:imagedata r:id="rId7" o:title="Stats"/>
+          </v:shape>
+        </w:pict>
+      </w:r>
+      <w:bookmarkStart w:id="0" w:name="_GoBack"/>
+      <w:bookmarkEnd w:id="0"/>
     </w:p>
     <w:sectPr>
       <w:pgSz w:w="12240" w:h="15840"/>

</xml_diff>